<commit_message>
Added some lines to presentation
</commit_message>
<xml_diff>
--- a/presentation/presentation_text.docx
+++ b/presentation/presentation_text.docx
@@ -1,6 +1,6 @@
 
 <file path=word/document.xml><?xml version="1.0" encoding="utf-8"?>
-<w:document xmlns:wpc="http://schemas.microsoft.com/office/word/2010/wordprocessingCanvas" xmlns:cx="http://schemas.microsoft.com/office/drawing/2014/chartex" xmlns:cx1="http://schemas.microsoft.com/office/drawing/2015/9/8/chartex" xmlns:cx2="http://schemas.microsoft.com/office/drawing/2015/10/21/chartex" xmlns:cx3="http://schemas.microsoft.com/office/drawing/2016/5/9/chartex" xmlns:cx4="http://schemas.microsoft.com/office/drawing/2016/5/10/chartex" xmlns:cx5="http://schemas.microsoft.com/office/drawing/2016/5/11/chartex" xmlns:cx6="http://schemas.microsoft.com/office/drawing/2016/5/12/chartex" xmlns:cx7="http://schemas.microsoft.com/office/drawing/2016/5/13/chartex" xmlns:cx8="http://schemas.microsoft.com/office/drawing/2016/5/14/chartex" xmlns:mc="http://schemas.openxmlformats.org/markup-compatibility/2006" xmlns:aink="http://schemas.microsoft.com/office/drawing/2016/ink" xmlns:am3d="http://schemas.microsoft.com/office/drawing/2017/model3d" xmlns:o="urn:schemas-microsoft-com:office:office" xmlns:r="http://schemas.openxmlformats.org/officeDocument/2006/relationships" xmlns:m="http://schemas.openxmlformats.org/officeDocument/2006/math" xmlns:v="urn:schemas-microsoft-com:vml" xmlns:wp14="http://schemas.microsoft.com/office/word/2010/wordprocessingDrawing" xmlns:wp="http://schemas.openxmlformats.org/drawingml/2006/wordprocessingDrawing" xmlns:w10="urn:schemas-microsoft-com:office:word" xmlns:w="http://schemas.openxmlformats.org/wordprocessingml/2006/main" xmlns:w14="http://schemas.microsoft.com/office/word/2010/wordml" xmlns:w15="http://schemas.microsoft.com/office/word/2012/wordml" xmlns:w16cid="http://schemas.microsoft.com/office/word/2016/wordml/cid" xmlns:w16se="http://schemas.microsoft.com/office/word/2015/wordml/symex" xmlns:wpg="http://schemas.microsoft.com/office/word/2010/wordprocessingGroup" xmlns:wpi="http://schemas.microsoft.com/office/word/2010/wordprocessingInk" xmlns:wne="http://schemas.microsoft.com/office/word/2006/wordml" xmlns:wps="http://schemas.microsoft.com/office/word/2010/wordprocessingShape" mc:Ignorable="w14 w15 w16se w16cid wp14">
+<w:document xmlns:wpc="http://schemas.microsoft.com/office/word/2010/wordprocessingCanvas" xmlns:mc="http://schemas.openxmlformats.org/markup-compatibility/2006" xmlns:o="urn:schemas-microsoft-com:office:office" xmlns:r="http://schemas.openxmlformats.org/officeDocument/2006/relationships" xmlns:m="http://schemas.openxmlformats.org/officeDocument/2006/math" xmlns:v="urn:schemas-microsoft-com:vml" xmlns:wp14="http://schemas.microsoft.com/office/word/2010/wordprocessingDrawing" xmlns:wp="http://schemas.openxmlformats.org/drawingml/2006/wordprocessingDrawing" xmlns:w10="urn:schemas-microsoft-com:office:word" xmlns:w="http://schemas.openxmlformats.org/wordprocessingml/2006/main" xmlns:w14="http://schemas.microsoft.com/office/word/2010/wordml" xmlns:w15="http://schemas.microsoft.com/office/word/2012/wordml" xmlns:wpg="http://schemas.microsoft.com/office/word/2010/wordprocessingGroup" xmlns:wpi="http://schemas.microsoft.com/office/word/2010/wordprocessingInk" xmlns:wne="http://schemas.microsoft.com/office/word/2006/wordml" xmlns:wps="http://schemas.microsoft.com/office/word/2010/wordprocessingShape" mc:Ignorable="w14 w15 wp14">
   <w:body>
     <w:p>
       <w:pPr>
@@ -65,15 +65,7 @@
         <w:ind w:left="360"/>
       </w:pPr>
       <w:r>
-        <w:t xml:space="preserve">-Hi, </w:t>
-      </w:r>
-      <w:proofErr w:type="gramStart"/>
-      <w:r>
-        <w:t>My</w:t>
-      </w:r>
-      <w:proofErr w:type="gramEnd"/>
-      <w:r>
-        <w:t xml:space="preserve"> name is Matt McGee, this is Nic Estrada, this is Max Winston, and this is Andy Sorenson. We are, collectively, Group 6.</w:t>
+        <w:t>-Hi, My name is Matt McGee, this is Nic Estrada, this is Max Winston, and this is Andy Sorenson. We are, collectively, Group 6.</w:t>
       </w:r>
     </w:p>
     <w:p>
@@ -177,15 +169,7 @@
         <w:ind w:left="360"/>
       </w:pPr>
       <w:r>
-        <w:t xml:space="preserve">-The survey system we’ve developed, first and foremost, transfers that UCONN model to software. It can be used to methodically place respondents on a continuum </w:t>
-      </w:r>
-      <w:proofErr w:type="gramStart"/>
-      <w:r>
-        <w:t>through the use of</w:t>
-      </w:r>
-      <w:proofErr w:type="gramEnd"/>
-      <w:r>
-        <w:t xml:space="preserve"> a series of sections that correspond to appropriate informational resources. </w:t>
+        <w:t xml:space="preserve">-The survey system we’ve developed, first and foremost, transfers that UCONN model to software. It can be used to methodically place respondents on a continuum through the use of a series of sections that correspond to appropriate informational resources. </w:t>
       </w:r>
     </w:p>
     <w:p>
@@ -239,15 +223,7 @@
         <w:ind w:left="360"/>
       </w:pPr>
       <w:r>
-        <w:t xml:space="preserve">-Basically, questions in a survey are weighted by their importance to the requirements of a </w:t>
-      </w:r>
-      <w:proofErr w:type="gramStart"/>
-      <w:r>
-        <w:t>section, or</w:t>
-      </w:r>
-      <w:proofErr w:type="gramEnd"/>
-      <w:r>
-        <w:t xml:space="preserve"> left unweighted if they are less important or a matter of opinion. If a user achieves a high enough score in one section, they proceed to the next, and this is repeated until they either reach a section where they don’t achieve a high enough score to proceed, or they reach the end of the survey. The survey-taker is then presented with whatever content the administrator chose for someone at that level in the survey continuum.</w:t>
+        <w:t>-Basically, questions in a survey are weighted by their importance to the requirements of a section, or left unweighted if they are less important or a matter of opinion. If a user achieves a high enough score in one section, they proceed to the next, and this is repeated until they either reach a section where they don’t achieve a high enough score to proceed, or they reach the end of the survey. The survey-taker is then presented with whatever content the administrator chose for someone at that level in the survey continuum.</w:t>
       </w:r>
     </w:p>
     <w:p>
@@ -358,6 +334,7 @@
         <w:rPr>
           <w:b/>
         </w:rPr>
+        <w:lastRenderedPageBreak/>
         <w:t>S8</w:t>
       </w:r>
       <w:r>
@@ -525,8 +502,25 @@
       <w:r>
         <w:t>-</w:t>
       </w:r>
-      <w:r>
-        <w:t>The system is mobile-friendly, and the</w:t>
+      <w:bookmarkStart w:id="0" w:name="_GoBack"/>
+      <w:r>
+        <w:t>The system</w:t>
+      </w:r>
+      <w:r>
+        <w:t xml:space="preserve"> has a</w:t>
+      </w:r>
+      <w:r>
+        <w:t xml:space="preserve"> mobile-friendly</w:t>
+      </w:r>
+      <w:r>
+        <w:t xml:space="preserve"> design so even if</w:t>
+      </w:r>
+      <w:r>
+        <w:t xml:space="preserve"> users are on the go they can still participate and keep track of their findings</w:t>
+      </w:r>
+      <w:bookmarkEnd w:id="0"/>
+      <w:r>
+        <w:t>, and the</w:t>
       </w:r>
       <w:r>
         <w:t xml:space="preserve"> ease of use combined with the </w:t>
@@ -544,7 +538,7 @@
         <w:t>users and admin</w:t>
       </w:r>
       <w:r>
-        <w:t>istrators.</w:t>
+        <w:t>istrators and makes it a perfect fit for the Eastern community.</w:t>
       </w:r>
     </w:p>
     <w:p>
@@ -707,15 +701,7 @@
         <w:ind w:left="360"/>
       </w:pPr>
       <w:r>
-        <w:t xml:space="preserve">-Survey creation is </w:t>
-      </w:r>
-      <w:proofErr w:type="gramStart"/>
-      <w:r>
-        <w:t>fairly simple</w:t>
-      </w:r>
-      <w:proofErr w:type="gramEnd"/>
-      <w:r>
-        <w:t xml:space="preserve">. Once the New Survey button is pressed, a form is generated that allows the user to fill in information as needed. (Survey Title, Survey Instructions) Sections and questions are added with a click of a button, adding the appropriate forms automatically. Sections can be given a label as well as a minimum score needed to continue. </w:t>
+        <w:t xml:space="preserve">-Survey creation is fairly simple. Once the New Survey button is pressed, a form is generated that allows the user to fill in information as needed. (Survey Title, Survey Instructions) Sections and questions are added with a click of a button, adding the appropriate forms automatically. Sections can be given a label as well as a minimum score needed to continue. </w:t>
       </w:r>
     </w:p>
     <w:p>
@@ -775,6 +761,7 @@
         <w:ind w:left="360"/>
       </w:pPr>
       <w:r>
+        <w:lastRenderedPageBreak/>
         <w:t xml:space="preserve">-Once saved, the new survey will be displayed on the dashboard where it can be managed (Section Resources/Live). Here we see the current PINS for the page (one is automatically generated to begin). The administrator can alter the group names associated with them and get links to each. </w:t>
       </w:r>
     </w:p>
@@ -835,24 +822,14 @@
         <w:ind w:left="360"/>
       </w:pPr>
       <w:r>
-        <w:t xml:space="preserve">-Results can be viewed by the administrator by clicking on any of the surveys. From there a breakdown of individual responses to each question can be viewed, as well as a graph of the overall group results by section reached. Results can also be exported in a CSV file for use in Excel or </w:t>
-      </w:r>
-      <w:proofErr w:type="gramStart"/>
-      <w:r>
-        <w:t>other</w:t>
-      </w:r>
-      <w:proofErr w:type="gramEnd"/>
-      <w:r>
-        <w:t xml:space="preserve"> spreadsheet software.</w:t>
-      </w:r>
-    </w:p>
-    <w:p>
-      <w:pPr>
-        <w:spacing w:after="0" w:line="240" w:lineRule="auto"/>
-        <w:ind w:left="360"/>
-      </w:pPr>
-      <w:bookmarkStart w:id="0" w:name="_GoBack"/>
-      <w:bookmarkEnd w:id="0"/>
+        <w:t>-Results can be viewed by the administrator by clicking on any of the surveys. From there a breakdown of individual responses to each question can be viewed, as well as a graph of the overall group results by section reached. Results can also be exported in a CSV file for use in Excel or other spreadsheet software.</w:t>
+      </w:r>
+    </w:p>
+    <w:p>
+      <w:pPr>
+        <w:spacing w:after="0" w:line="240" w:lineRule="auto"/>
+        <w:ind w:left="360"/>
+      </w:pPr>
     </w:p>
     <w:p>
       <w:pPr>
@@ -874,7 +851,7 @@
 </file>
 
 <file path=word/numbering.xml><?xml version="1.0" encoding="utf-8"?>
-<w:numbering xmlns:wpc="http://schemas.microsoft.com/office/word/2010/wordprocessingCanvas" xmlns:cx="http://schemas.microsoft.com/office/drawing/2014/chartex" xmlns:cx1="http://schemas.microsoft.com/office/drawing/2015/9/8/chartex" xmlns:cx2="http://schemas.microsoft.com/office/drawing/2015/10/21/chartex" xmlns:cx3="http://schemas.microsoft.com/office/drawing/2016/5/9/chartex" xmlns:cx4="http://schemas.microsoft.com/office/drawing/2016/5/10/chartex" xmlns:cx5="http://schemas.microsoft.com/office/drawing/2016/5/11/chartex" xmlns:cx6="http://schemas.microsoft.com/office/drawing/2016/5/12/chartex" xmlns:cx7="http://schemas.microsoft.com/office/drawing/2016/5/13/chartex" xmlns:cx8="http://schemas.microsoft.com/office/drawing/2016/5/14/chartex" xmlns:mc="http://schemas.openxmlformats.org/markup-compatibility/2006" xmlns:aink="http://schemas.microsoft.com/office/drawing/2016/ink" xmlns:am3d="http://schemas.microsoft.com/office/drawing/2017/model3d" xmlns:o="urn:schemas-microsoft-com:office:office" xmlns:r="http://schemas.openxmlformats.org/officeDocument/2006/relationships" xmlns:m="http://schemas.openxmlformats.org/officeDocument/2006/math" xmlns:v="urn:schemas-microsoft-com:vml" xmlns:wp14="http://schemas.microsoft.com/office/word/2010/wordprocessingDrawing" xmlns:wp="http://schemas.openxmlformats.org/drawingml/2006/wordprocessingDrawing" xmlns:w10="urn:schemas-microsoft-com:office:word" xmlns:w="http://schemas.openxmlformats.org/wordprocessingml/2006/main" xmlns:w14="http://schemas.microsoft.com/office/word/2010/wordml" xmlns:w15="http://schemas.microsoft.com/office/word/2012/wordml" xmlns:w16cid="http://schemas.microsoft.com/office/word/2016/wordml/cid" xmlns:w16se="http://schemas.microsoft.com/office/word/2015/wordml/symex" xmlns:wpg="http://schemas.microsoft.com/office/word/2010/wordprocessingGroup" xmlns:wpi="http://schemas.microsoft.com/office/word/2010/wordprocessingInk" xmlns:wne="http://schemas.microsoft.com/office/word/2006/wordml" xmlns:wps="http://schemas.microsoft.com/office/word/2010/wordprocessingShape" mc:Ignorable="w14 w15 w16se w16cid wp14">
+<w:numbering xmlns:wpc="http://schemas.microsoft.com/office/word/2010/wordprocessingCanvas" xmlns:mc="http://schemas.openxmlformats.org/markup-compatibility/2006" xmlns:o="urn:schemas-microsoft-com:office:office" xmlns:r="http://schemas.openxmlformats.org/officeDocument/2006/relationships" xmlns:m="http://schemas.openxmlformats.org/officeDocument/2006/math" xmlns:v="urn:schemas-microsoft-com:vml" xmlns:wp14="http://schemas.microsoft.com/office/word/2010/wordprocessingDrawing" xmlns:wp="http://schemas.openxmlformats.org/drawingml/2006/wordprocessingDrawing" xmlns:w10="urn:schemas-microsoft-com:office:word" xmlns:w="http://schemas.openxmlformats.org/wordprocessingml/2006/main" xmlns:w14="http://schemas.microsoft.com/office/word/2010/wordml" xmlns:w15="http://schemas.microsoft.com/office/word/2012/wordml" xmlns:wpg="http://schemas.microsoft.com/office/word/2010/wordprocessingGroup" xmlns:wpi="http://schemas.microsoft.com/office/word/2010/wordprocessingInk" xmlns:wne="http://schemas.microsoft.com/office/word/2006/wordml" xmlns:wps="http://schemas.microsoft.com/office/word/2010/wordprocessingShape" mc:Ignorable="w14 w15 wp14">
   <w:abstractNum w:abstractNumId="0" w15:restartNumberingAfterBreak="0">
     <w:nsid w:val="10693578"/>
     <w:multiLevelType w:val="hybridMultilevel"/>
@@ -971,7 +948,7 @@
 </file>
 
 <file path=word/styles.xml><?xml version="1.0" encoding="utf-8"?>
-<w:styles xmlns:mc="http://schemas.openxmlformats.org/markup-compatibility/2006" xmlns:r="http://schemas.openxmlformats.org/officeDocument/2006/relationships" xmlns:w="http://schemas.openxmlformats.org/wordprocessingml/2006/main" xmlns:w14="http://schemas.microsoft.com/office/word/2010/wordml" xmlns:w15="http://schemas.microsoft.com/office/word/2012/wordml" xmlns:w16cid="http://schemas.microsoft.com/office/word/2016/wordml/cid" xmlns:w16se="http://schemas.microsoft.com/office/word/2015/wordml/symex" mc:Ignorable="w14 w15 w16se w16cid">
+<w:styles xmlns:mc="http://schemas.openxmlformats.org/markup-compatibility/2006" xmlns:r="http://schemas.openxmlformats.org/officeDocument/2006/relationships" xmlns:w="http://schemas.openxmlformats.org/wordprocessingml/2006/main" xmlns:w14="http://schemas.microsoft.com/office/word/2010/wordml" xmlns:w15="http://schemas.microsoft.com/office/word/2012/wordml" mc:Ignorable="w14 w15">
   <w:docDefaults>
     <w:rPrDefault>
       <w:rPr>
@@ -987,7 +964,7 @@
       </w:pPr>
     </w:pPrDefault>
   </w:docDefaults>
-  <w:latentStyles w:defLockedState="0" w:defUIPriority="99" w:defSemiHidden="0" w:defUnhideWhenUsed="0" w:defQFormat="0" w:count="375">
+  <w:latentStyles w:defLockedState="0" w:defUIPriority="99" w:defSemiHidden="0" w:defUnhideWhenUsed="0" w:defQFormat="0" w:count="371">
     <w:lsdException w:name="Normal" w:uiPriority="0" w:qFormat="1"/>
     <w:lsdException w:name="heading 1" w:uiPriority="9" w:qFormat="1"/>
     <w:lsdException w:name="heading 2" w:semiHidden="1" w:uiPriority="9" w:unhideWhenUsed="1" w:qFormat="1"/>
@@ -1359,10 +1336,6 @@
     <w:lsdException w:name="List Table 5 Dark Accent 6" w:uiPriority="50"/>
     <w:lsdException w:name="List Table 6 Colorful Accent 6" w:uiPriority="51"/>
     <w:lsdException w:name="List Table 7 Colorful Accent 6" w:uiPriority="52"/>
-    <w:lsdException w:name="Mention" w:semiHidden="1" w:unhideWhenUsed="1"/>
-    <w:lsdException w:name="Smart Hyperlink" w:semiHidden="1" w:unhideWhenUsed="1"/>
-    <w:lsdException w:name="Hashtag" w:semiHidden="1" w:unhideWhenUsed="1"/>
-    <w:lsdException w:name="Unresolved Mention" w:semiHidden="1" w:unhideWhenUsed="1"/>
   </w:latentStyles>
   <w:style w:type="paragraph" w:default="1" w:styleId="Normal">
     <w:name w:val="Normal"/>

</xml_diff>

<commit_message>
Revert "Added some lines to presentation"
This reverts commit f82a3081e73f488e8ff184e4b6c1b10bcae8e077.
</commit_message>
<xml_diff>
--- a/presentation/presentation_text.docx
+++ b/presentation/presentation_text.docx
@@ -1,6 +1,6 @@
 
 <file path=word/document.xml><?xml version="1.0" encoding="utf-8"?>
-<w:document xmlns:wpc="http://schemas.microsoft.com/office/word/2010/wordprocessingCanvas" xmlns:mc="http://schemas.openxmlformats.org/markup-compatibility/2006" xmlns:o="urn:schemas-microsoft-com:office:office" xmlns:r="http://schemas.openxmlformats.org/officeDocument/2006/relationships" xmlns:m="http://schemas.openxmlformats.org/officeDocument/2006/math" xmlns:v="urn:schemas-microsoft-com:vml" xmlns:wp14="http://schemas.microsoft.com/office/word/2010/wordprocessingDrawing" xmlns:wp="http://schemas.openxmlformats.org/drawingml/2006/wordprocessingDrawing" xmlns:w10="urn:schemas-microsoft-com:office:word" xmlns:w="http://schemas.openxmlformats.org/wordprocessingml/2006/main" xmlns:w14="http://schemas.microsoft.com/office/word/2010/wordml" xmlns:w15="http://schemas.microsoft.com/office/word/2012/wordml" xmlns:wpg="http://schemas.microsoft.com/office/word/2010/wordprocessingGroup" xmlns:wpi="http://schemas.microsoft.com/office/word/2010/wordprocessingInk" xmlns:wne="http://schemas.microsoft.com/office/word/2006/wordml" xmlns:wps="http://schemas.microsoft.com/office/word/2010/wordprocessingShape" mc:Ignorable="w14 w15 wp14">
+<w:document xmlns:wpc="http://schemas.microsoft.com/office/word/2010/wordprocessingCanvas" xmlns:cx="http://schemas.microsoft.com/office/drawing/2014/chartex" xmlns:cx1="http://schemas.microsoft.com/office/drawing/2015/9/8/chartex" xmlns:cx2="http://schemas.microsoft.com/office/drawing/2015/10/21/chartex" xmlns:cx3="http://schemas.microsoft.com/office/drawing/2016/5/9/chartex" xmlns:cx4="http://schemas.microsoft.com/office/drawing/2016/5/10/chartex" xmlns:cx5="http://schemas.microsoft.com/office/drawing/2016/5/11/chartex" xmlns:cx6="http://schemas.microsoft.com/office/drawing/2016/5/12/chartex" xmlns:cx7="http://schemas.microsoft.com/office/drawing/2016/5/13/chartex" xmlns:cx8="http://schemas.microsoft.com/office/drawing/2016/5/14/chartex" xmlns:mc="http://schemas.openxmlformats.org/markup-compatibility/2006" xmlns:aink="http://schemas.microsoft.com/office/drawing/2016/ink" xmlns:am3d="http://schemas.microsoft.com/office/drawing/2017/model3d" xmlns:o="urn:schemas-microsoft-com:office:office" xmlns:r="http://schemas.openxmlformats.org/officeDocument/2006/relationships" xmlns:m="http://schemas.openxmlformats.org/officeDocument/2006/math" xmlns:v="urn:schemas-microsoft-com:vml" xmlns:wp14="http://schemas.microsoft.com/office/word/2010/wordprocessingDrawing" xmlns:wp="http://schemas.openxmlformats.org/drawingml/2006/wordprocessingDrawing" xmlns:w10="urn:schemas-microsoft-com:office:word" xmlns:w="http://schemas.openxmlformats.org/wordprocessingml/2006/main" xmlns:w14="http://schemas.microsoft.com/office/word/2010/wordml" xmlns:w15="http://schemas.microsoft.com/office/word/2012/wordml" xmlns:w16cid="http://schemas.microsoft.com/office/word/2016/wordml/cid" xmlns:w16se="http://schemas.microsoft.com/office/word/2015/wordml/symex" xmlns:wpg="http://schemas.microsoft.com/office/word/2010/wordprocessingGroup" xmlns:wpi="http://schemas.microsoft.com/office/word/2010/wordprocessingInk" xmlns:wne="http://schemas.microsoft.com/office/word/2006/wordml" xmlns:wps="http://schemas.microsoft.com/office/word/2010/wordprocessingShape" mc:Ignorable="w14 w15 w16se w16cid wp14">
   <w:body>
     <w:p>
       <w:pPr>
@@ -65,7 +65,15 @@
         <w:ind w:left="360"/>
       </w:pPr>
       <w:r>
-        <w:t>-Hi, My name is Matt McGee, this is Nic Estrada, this is Max Winston, and this is Andy Sorenson. We are, collectively, Group 6.</w:t>
+        <w:t xml:space="preserve">-Hi, </w:t>
+      </w:r>
+      <w:proofErr w:type="gramStart"/>
+      <w:r>
+        <w:t>My</w:t>
+      </w:r>
+      <w:proofErr w:type="gramEnd"/>
+      <w:r>
+        <w:t xml:space="preserve"> name is Matt McGee, this is Nic Estrada, this is Max Winston, and this is Andy Sorenson. We are, collectively, Group 6.</w:t>
       </w:r>
     </w:p>
     <w:p>
@@ -169,7 +177,15 @@
         <w:ind w:left="360"/>
       </w:pPr>
       <w:r>
-        <w:t xml:space="preserve">-The survey system we’ve developed, first and foremost, transfers that UCONN model to software. It can be used to methodically place respondents on a continuum through the use of a series of sections that correspond to appropriate informational resources. </w:t>
+        <w:t xml:space="preserve">-The survey system we’ve developed, first and foremost, transfers that UCONN model to software. It can be used to methodically place respondents on a continuum </w:t>
+      </w:r>
+      <w:proofErr w:type="gramStart"/>
+      <w:r>
+        <w:t>through the use of</w:t>
+      </w:r>
+      <w:proofErr w:type="gramEnd"/>
+      <w:r>
+        <w:t xml:space="preserve"> a series of sections that correspond to appropriate informational resources. </w:t>
       </w:r>
     </w:p>
     <w:p>
@@ -223,7 +239,15 @@
         <w:ind w:left="360"/>
       </w:pPr>
       <w:r>
-        <w:t>-Basically, questions in a survey are weighted by their importance to the requirements of a section, or left unweighted if they are less important or a matter of opinion. If a user achieves a high enough score in one section, they proceed to the next, and this is repeated until they either reach a section where they don’t achieve a high enough score to proceed, or they reach the end of the survey. The survey-taker is then presented with whatever content the administrator chose for someone at that level in the survey continuum.</w:t>
+        <w:t xml:space="preserve">-Basically, questions in a survey are weighted by their importance to the requirements of a </w:t>
+      </w:r>
+      <w:proofErr w:type="gramStart"/>
+      <w:r>
+        <w:t>section, or</w:t>
+      </w:r>
+      <w:proofErr w:type="gramEnd"/>
+      <w:r>
+        <w:t xml:space="preserve"> left unweighted if they are less important or a matter of opinion. If a user achieves a high enough score in one section, they proceed to the next, and this is repeated until they either reach a section where they don’t achieve a high enough score to proceed, or they reach the end of the survey. The survey-taker is then presented with whatever content the administrator chose for someone at that level in the survey continuum.</w:t>
       </w:r>
     </w:p>
     <w:p>
@@ -334,7 +358,6 @@
         <w:rPr>
           <w:b/>
         </w:rPr>
-        <w:lastRenderedPageBreak/>
         <w:t>S8</w:t>
       </w:r>
       <w:r>
@@ -502,25 +525,8 @@
       <w:r>
         <w:t>-</w:t>
       </w:r>
-      <w:bookmarkStart w:id="0" w:name="_GoBack"/>
-      <w:r>
-        <w:t>The system</w:t>
-      </w:r>
-      <w:r>
-        <w:t xml:space="preserve"> has a</w:t>
-      </w:r>
-      <w:r>
-        <w:t xml:space="preserve"> mobile-friendly</w:t>
-      </w:r>
-      <w:r>
-        <w:t xml:space="preserve"> design so even if</w:t>
-      </w:r>
-      <w:r>
-        <w:t xml:space="preserve"> users are on the go they can still participate and keep track of their findings</w:t>
-      </w:r>
-      <w:bookmarkEnd w:id="0"/>
-      <w:r>
-        <w:t>, and the</w:t>
+      <w:r>
+        <w:t>The system is mobile-friendly, and the</w:t>
       </w:r>
       <w:r>
         <w:t xml:space="preserve"> ease of use combined with the </w:t>
@@ -538,7 +544,7 @@
         <w:t>users and admin</w:t>
       </w:r>
       <w:r>
-        <w:t>istrators and makes it a perfect fit for the Eastern community.</w:t>
+        <w:t>istrators.</w:t>
       </w:r>
     </w:p>
     <w:p>
@@ -701,7 +707,15 @@
         <w:ind w:left="360"/>
       </w:pPr>
       <w:r>
-        <w:t xml:space="preserve">-Survey creation is fairly simple. Once the New Survey button is pressed, a form is generated that allows the user to fill in information as needed. (Survey Title, Survey Instructions) Sections and questions are added with a click of a button, adding the appropriate forms automatically. Sections can be given a label as well as a minimum score needed to continue. </w:t>
+        <w:t xml:space="preserve">-Survey creation is </w:t>
+      </w:r>
+      <w:proofErr w:type="gramStart"/>
+      <w:r>
+        <w:t>fairly simple</w:t>
+      </w:r>
+      <w:proofErr w:type="gramEnd"/>
+      <w:r>
+        <w:t xml:space="preserve">. Once the New Survey button is pressed, a form is generated that allows the user to fill in information as needed. (Survey Title, Survey Instructions) Sections and questions are added with a click of a button, adding the appropriate forms automatically. Sections can be given a label as well as a minimum score needed to continue. </w:t>
       </w:r>
     </w:p>
     <w:p>
@@ -761,7 +775,6 @@
         <w:ind w:left="360"/>
       </w:pPr>
       <w:r>
-        <w:lastRenderedPageBreak/>
         <w:t xml:space="preserve">-Once saved, the new survey will be displayed on the dashboard where it can be managed (Section Resources/Live). Here we see the current PINS for the page (one is automatically generated to begin). The administrator can alter the group names associated with them and get links to each. </w:t>
       </w:r>
     </w:p>
@@ -822,14 +835,24 @@
         <w:ind w:left="360"/>
       </w:pPr>
       <w:r>
-        <w:t>-Results can be viewed by the administrator by clicking on any of the surveys. From there a breakdown of individual responses to each question can be viewed, as well as a graph of the overall group results by section reached. Results can also be exported in a CSV file for use in Excel or other spreadsheet software.</w:t>
-      </w:r>
-    </w:p>
-    <w:p>
-      <w:pPr>
-        <w:spacing w:after="0" w:line="240" w:lineRule="auto"/>
-        <w:ind w:left="360"/>
-      </w:pPr>
+        <w:t xml:space="preserve">-Results can be viewed by the administrator by clicking on any of the surveys. From there a breakdown of individual responses to each question can be viewed, as well as a graph of the overall group results by section reached. Results can also be exported in a CSV file for use in Excel or </w:t>
+      </w:r>
+      <w:proofErr w:type="gramStart"/>
+      <w:r>
+        <w:t>other</w:t>
+      </w:r>
+      <w:proofErr w:type="gramEnd"/>
+      <w:r>
+        <w:t xml:space="preserve"> spreadsheet software.</w:t>
+      </w:r>
+    </w:p>
+    <w:p>
+      <w:pPr>
+        <w:spacing w:after="0" w:line="240" w:lineRule="auto"/>
+        <w:ind w:left="360"/>
+      </w:pPr>
+      <w:bookmarkStart w:id="0" w:name="_GoBack"/>
+      <w:bookmarkEnd w:id="0"/>
     </w:p>
     <w:p>
       <w:pPr>
@@ -851,7 +874,7 @@
 </file>
 
 <file path=word/numbering.xml><?xml version="1.0" encoding="utf-8"?>
-<w:numbering xmlns:wpc="http://schemas.microsoft.com/office/word/2010/wordprocessingCanvas" xmlns:mc="http://schemas.openxmlformats.org/markup-compatibility/2006" xmlns:o="urn:schemas-microsoft-com:office:office" xmlns:r="http://schemas.openxmlformats.org/officeDocument/2006/relationships" xmlns:m="http://schemas.openxmlformats.org/officeDocument/2006/math" xmlns:v="urn:schemas-microsoft-com:vml" xmlns:wp14="http://schemas.microsoft.com/office/word/2010/wordprocessingDrawing" xmlns:wp="http://schemas.openxmlformats.org/drawingml/2006/wordprocessingDrawing" xmlns:w10="urn:schemas-microsoft-com:office:word" xmlns:w="http://schemas.openxmlformats.org/wordprocessingml/2006/main" xmlns:w14="http://schemas.microsoft.com/office/word/2010/wordml" xmlns:w15="http://schemas.microsoft.com/office/word/2012/wordml" xmlns:wpg="http://schemas.microsoft.com/office/word/2010/wordprocessingGroup" xmlns:wpi="http://schemas.microsoft.com/office/word/2010/wordprocessingInk" xmlns:wne="http://schemas.microsoft.com/office/word/2006/wordml" xmlns:wps="http://schemas.microsoft.com/office/word/2010/wordprocessingShape" mc:Ignorable="w14 w15 wp14">
+<w:numbering xmlns:wpc="http://schemas.microsoft.com/office/word/2010/wordprocessingCanvas" xmlns:cx="http://schemas.microsoft.com/office/drawing/2014/chartex" xmlns:cx1="http://schemas.microsoft.com/office/drawing/2015/9/8/chartex" xmlns:cx2="http://schemas.microsoft.com/office/drawing/2015/10/21/chartex" xmlns:cx3="http://schemas.microsoft.com/office/drawing/2016/5/9/chartex" xmlns:cx4="http://schemas.microsoft.com/office/drawing/2016/5/10/chartex" xmlns:cx5="http://schemas.microsoft.com/office/drawing/2016/5/11/chartex" xmlns:cx6="http://schemas.microsoft.com/office/drawing/2016/5/12/chartex" xmlns:cx7="http://schemas.microsoft.com/office/drawing/2016/5/13/chartex" xmlns:cx8="http://schemas.microsoft.com/office/drawing/2016/5/14/chartex" xmlns:mc="http://schemas.openxmlformats.org/markup-compatibility/2006" xmlns:aink="http://schemas.microsoft.com/office/drawing/2016/ink" xmlns:am3d="http://schemas.microsoft.com/office/drawing/2017/model3d" xmlns:o="urn:schemas-microsoft-com:office:office" xmlns:r="http://schemas.openxmlformats.org/officeDocument/2006/relationships" xmlns:m="http://schemas.openxmlformats.org/officeDocument/2006/math" xmlns:v="urn:schemas-microsoft-com:vml" xmlns:wp14="http://schemas.microsoft.com/office/word/2010/wordprocessingDrawing" xmlns:wp="http://schemas.openxmlformats.org/drawingml/2006/wordprocessingDrawing" xmlns:w10="urn:schemas-microsoft-com:office:word" xmlns:w="http://schemas.openxmlformats.org/wordprocessingml/2006/main" xmlns:w14="http://schemas.microsoft.com/office/word/2010/wordml" xmlns:w15="http://schemas.microsoft.com/office/word/2012/wordml" xmlns:w16cid="http://schemas.microsoft.com/office/word/2016/wordml/cid" xmlns:w16se="http://schemas.microsoft.com/office/word/2015/wordml/symex" xmlns:wpg="http://schemas.microsoft.com/office/word/2010/wordprocessingGroup" xmlns:wpi="http://schemas.microsoft.com/office/word/2010/wordprocessingInk" xmlns:wne="http://schemas.microsoft.com/office/word/2006/wordml" xmlns:wps="http://schemas.microsoft.com/office/word/2010/wordprocessingShape" mc:Ignorable="w14 w15 w16se w16cid wp14">
   <w:abstractNum w:abstractNumId="0" w15:restartNumberingAfterBreak="0">
     <w:nsid w:val="10693578"/>
     <w:multiLevelType w:val="hybridMultilevel"/>
@@ -948,7 +971,7 @@
 </file>
 
 <file path=word/styles.xml><?xml version="1.0" encoding="utf-8"?>
-<w:styles xmlns:mc="http://schemas.openxmlformats.org/markup-compatibility/2006" xmlns:r="http://schemas.openxmlformats.org/officeDocument/2006/relationships" xmlns:w="http://schemas.openxmlformats.org/wordprocessingml/2006/main" xmlns:w14="http://schemas.microsoft.com/office/word/2010/wordml" xmlns:w15="http://schemas.microsoft.com/office/word/2012/wordml" mc:Ignorable="w14 w15">
+<w:styles xmlns:mc="http://schemas.openxmlformats.org/markup-compatibility/2006" xmlns:r="http://schemas.openxmlformats.org/officeDocument/2006/relationships" xmlns:w="http://schemas.openxmlformats.org/wordprocessingml/2006/main" xmlns:w14="http://schemas.microsoft.com/office/word/2010/wordml" xmlns:w15="http://schemas.microsoft.com/office/word/2012/wordml" xmlns:w16cid="http://schemas.microsoft.com/office/word/2016/wordml/cid" xmlns:w16se="http://schemas.microsoft.com/office/word/2015/wordml/symex" mc:Ignorable="w14 w15 w16se w16cid">
   <w:docDefaults>
     <w:rPrDefault>
       <w:rPr>
@@ -964,7 +987,7 @@
       </w:pPr>
     </w:pPrDefault>
   </w:docDefaults>
-  <w:latentStyles w:defLockedState="0" w:defUIPriority="99" w:defSemiHidden="0" w:defUnhideWhenUsed="0" w:defQFormat="0" w:count="371">
+  <w:latentStyles w:defLockedState="0" w:defUIPriority="99" w:defSemiHidden="0" w:defUnhideWhenUsed="0" w:defQFormat="0" w:count="375">
     <w:lsdException w:name="Normal" w:uiPriority="0" w:qFormat="1"/>
     <w:lsdException w:name="heading 1" w:uiPriority="9" w:qFormat="1"/>
     <w:lsdException w:name="heading 2" w:semiHidden="1" w:uiPriority="9" w:unhideWhenUsed="1" w:qFormat="1"/>
@@ -1336,6 +1359,10 @@
     <w:lsdException w:name="List Table 5 Dark Accent 6" w:uiPriority="50"/>
     <w:lsdException w:name="List Table 6 Colorful Accent 6" w:uiPriority="51"/>
     <w:lsdException w:name="List Table 7 Colorful Accent 6" w:uiPriority="52"/>
+    <w:lsdException w:name="Mention" w:semiHidden="1" w:unhideWhenUsed="1"/>
+    <w:lsdException w:name="Smart Hyperlink" w:semiHidden="1" w:unhideWhenUsed="1"/>
+    <w:lsdException w:name="Hashtag" w:semiHidden="1" w:unhideWhenUsed="1"/>
+    <w:lsdException w:name="Unresolved Mention" w:semiHidden="1" w:unhideWhenUsed="1"/>
   </w:latentStyles>
   <w:style w:type="paragraph" w:default="1" w:styleId="Normal">
     <w:name w:val="Normal"/>

</xml_diff>